<commit_message>
chapter has just finished.
</commit_message>
<xml_diff>
--- a/cpp_primer/第2章 变量和基本类型.docx
+++ b/cpp_primer/第2章 变量和基本类型.docx
@@ -10622,8 +10622,6 @@
         <w:lastRenderedPageBreak/>
         <w:t>如何</w:t>
       </w:r>
-      <w:bookmarkStart w:id="0" w:name="_GoBack"/>
-      <w:bookmarkEnd w:id="0"/>
       <w:r>
         <w:rPr>
           <w:rFonts w:hint="eastAsia"/>
@@ -29948,7 +29946,74 @@
       </w:r>
     </w:p>
     <w:p>
-      <w:r>
+      <w:pPr>
+        <w:ind w:firstLine="420"/>
+      </w:pPr>
+      <w:r>
+        <w:rPr>
+          <w:rFonts w:hint="eastAsia"/>
+        </w:rPr>
+        <w:t>注意对比下面两个语句，它们一个是</w:t>
+      </w:r>
+      <w:r>
+        <w:rPr>
+          <w:rFonts w:hint="eastAsia"/>
+        </w:rPr>
+        <w:t xml:space="preserve"> func</w:t>
+      </w:r>
+      <w:r>
+        <w:t>()</w:t>
+      </w:r>
+      <w:r>
+        <w:rPr>
+          <w:rFonts w:hint="eastAsia"/>
+        </w:rPr>
+        <w:t>且带了</w:t>
+      </w:r>
+      <w:r>
+        <w:rPr>
+          <w:rFonts w:hint="eastAsia"/>
+        </w:rPr>
+        <w:t>*</w:t>
+      </w:r>
+      <w:r>
+        <w:rPr>
+          <w:rFonts w:hint="eastAsia"/>
+        </w:rPr>
+        <w:t>；</w:t>
+      </w:r>
+      <w:r>
+        <w:rPr>
+          <w:rFonts w:hint="eastAsia"/>
+        </w:rPr>
+        <w:t>一个是</w:t>
+      </w:r>
+      <w:r>
+        <w:rPr>
+          <w:rFonts w:hint="eastAsia"/>
+        </w:rPr>
+        <w:t>func</w:t>
+      </w:r>
+      <w:r>
+        <w:rPr>
+          <w:rFonts w:hint="eastAsia"/>
+        </w:rPr>
+        <w:t>，有关函数指针的内容在第六章的笔记中：</w:t>
+      </w:r>
+    </w:p>
+    <w:p>
+      <w:pPr>
+        <w:rPr>
+          <w:rFonts w:ascii="Consolas" w:hAnsi="Consolas"/>
+          <w:color w:val="000000"/>
+          <w:sz w:val="18"/>
+          <w:szCs w:val="18"/>
+          <w:bdr w:val="none" w:sz="0" w:space="0" w:color="auto" w:frame="1"/>
+          <w:shd w:val="clear" w:color="auto" w:fill="FFFFFF"/>
+        </w:rPr>
+      </w:pPr>
+      <w:r>
+        <w:lastRenderedPageBreak/>
         <w:tab/>
       </w:r>
       <w:r>
@@ -30042,6 +30107,159 @@
           <w:shd w:val="clear" w:color="auto" w:fill="FFFFFF"/>
         </w:rPr>
         <w:t>  </w:t>
+      </w:r>
+    </w:p>
+    <w:p>
+      <w:r>
+        <w:rPr>
+          <w:rFonts w:ascii="Consolas" w:hAnsi="Consolas"/>
+          <w:color w:val="000000"/>
+          <w:sz w:val="18"/>
+          <w:szCs w:val="18"/>
+          <w:bdr w:val="none" w:sz="0" w:space="0" w:color="auto" w:frame="1"/>
+          <w:shd w:val="clear" w:color="auto" w:fill="FFFFFF"/>
+        </w:rPr>
+        <w:tab/>
+        <w:t>decltype(f</w:t>
+      </w:r>
+      <w:r>
+        <w:rPr>
+          <w:rFonts w:ascii="Consolas" w:hAnsi="Consolas" w:hint="eastAsia"/>
+          <w:color w:val="000000"/>
+          <w:sz w:val="18"/>
+          <w:szCs w:val="18"/>
+          <w:bdr w:val="none" w:sz="0" w:space="0" w:color="auto" w:frame="1"/>
+          <w:shd w:val="clear" w:color="auto" w:fill="FFFFFF"/>
+        </w:rPr>
+        <w:t>unc</w:t>
+      </w:r>
+      <w:r>
+        <w:rPr>
+          <w:rFonts w:ascii="Consolas" w:hAnsi="Consolas"/>
+          <w:color w:val="000000"/>
+          <w:sz w:val="18"/>
+          <w:szCs w:val="18"/>
+          <w:bdr w:val="none" w:sz="0" w:space="0" w:color="auto" w:frame="1"/>
+          <w:shd w:val="clear" w:color="auto" w:fill="FFFFFF"/>
+        </w:rPr>
+        <w:t>) </w:t>
+      </w:r>
+      <w:r>
+        <w:rPr>
+          <w:rFonts w:ascii="Consolas" w:hAnsi="Consolas" w:hint="eastAsia"/>
+          <w:color w:val="000000"/>
+          <w:sz w:val="18"/>
+          <w:szCs w:val="18"/>
+          <w:bdr w:val="none" w:sz="0" w:space="0" w:color="auto" w:frame="1"/>
+          <w:shd w:val="clear" w:color="auto" w:fill="FFFFFF"/>
+        </w:rPr>
+        <w:t>*</w:t>
+      </w:r>
+      <w:r>
+        <w:rPr>
+          <w:rFonts w:ascii="Consolas" w:hAnsi="Consolas"/>
+          <w:color w:val="000000"/>
+          <w:sz w:val="18"/>
+          <w:szCs w:val="18"/>
+          <w:bdr w:val="none" w:sz="0" w:space="0" w:color="auto" w:frame="1"/>
+          <w:shd w:val="clear" w:color="auto" w:fill="FFFFFF"/>
+        </w:rPr>
+        <w:t xml:space="preserve"> </w:t>
+      </w:r>
+      <w:r>
+        <w:rPr>
+          <w:rFonts w:ascii="Consolas" w:hAnsi="Consolas"/>
+          <w:color w:val="000000"/>
+          <w:sz w:val="18"/>
+          <w:szCs w:val="18"/>
+          <w:bdr w:val="none" w:sz="0" w:space="0" w:color="auto" w:frame="1"/>
+          <w:shd w:val="clear" w:color="auto" w:fill="FFFFFF"/>
+        </w:rPr>
+        <w:t>sum</w:t>
+      </w:r>
+      <w:r>
+        <w:rPr>
+          <w:rFonts w:ascii="Consolas" w:hAnsi="Consolas"/>
+          <w:color w:val="000000"/>
+          <w:sz w:val="18"/>
+          <w:szCs w:val="18"/>
+          <w:bdr w:val="none" w:sz="0" w:space="0" w:color="auto" w:frame="1"/>
+          <w:shd w:val="clear" w:color="auto" w:fill="FFFFFF"/>
+        </w:rPr>
+        <w:t>1</w:t>
+      </w:r>
+      <w:r>
+        <w:rPr>
+          <w:rFonts w:ascii="Consolas" w:hAnsi="Consolas"/>
+          <w:color w:val="000000"/>
+          <w:sz w:val="18"/>
+          <w:szCs w:val="18"/>
+          <w:bdr w:val="none" w:sz="0" w:space="0" w:color="auto" w:frame="1"/>
+          <w:shd w:val="clear" w:color="auto" w:fill="FFFFFF"/>
+        </w:rPr>
+        <w:t>; </w:t>
+      </w:r>
+      <w:r>
+        <w:rPr>
+          <w:rStyle w:val="comment"/>
+          <w:rFonts w:ascii="Consolas" w:hAnsi="Consolas"/>
+          <w:color w:val="008200"/>
+          <w:sz w:val="18"/>
+          <w:szCs w:val="18"/>
+          <w:bdr w:val="none" w:sz="0" w:space="0" w:color="auto" w:frame="1"/>
+          <w:shd w:val="clear" w:color="auto" w:fill="FFFFFF"/>
+        </w:rPr>
+        <w:t>// sum</w:t>
+      </w:r>
+      <w:r>
+        <w:rPr>
+          <w:rStyle w:val="comment"/>
+          <w:rFonts w:ascii="Consolas" w:hAnsi="Consolas"/>
+          <w:color w:val="008200"/>
+          <w:sz w:val="18"/>
+          <w:szCs w:val="18"/>
+          <w:bdr w:val="none" w:sz="0" w:space="0" w:color="auto" w:frame="1"/>
+          <w:shd w:val="clear" w:color="auto" w:fill="FFFFFF"/>
+        </w:rPr>
+        <w:t>1</w:t>
+      </w:r>
+      <w:r>
+        <w:rPr>
+          <w:rStyle w:val="comment"/>
+          <w:rFonts w:ascii="Consolas" w:hAnsi="Consolas" w:hint="eastAsia"/>
+          <w:color w:val="008200"/>
+          <w:sz w:val="18"/>
+          <w:szCs w:val="18"/>
+          <w:bdr w:val="none" w:sz="0" w:space="0" w:color="auto" w:frame="1"/>
+          <w:shd w:val="clear" w:color="auto" w:fill="FFFFFF"/>
+        </w:rPr>
+        <w:t>的类型将是</w:t>
+      </w:r>
+      <w:bookmarkStart w:id="0" w:name="_GoBack"/>
+      <w:bookmarkEnd w:id="0"/>
+      <w:r>
+        <w:rPr>
+          <w:rStyle w:val="comment"/>
+          <w:rFonts w:ascii="Consolas" w:hAnsi="Consolas"/>
+          <w:color w:val="008200"/>
+          <w:sz w:val="18"/>
+          <w:szCs w:val="18"/>
+          <w:bdr w:val="none" w:sz="0" w:space="0" w:color="auto" w:frame="1"/>
+          <w:shd w:val="clear" w:color="auto" w:fill="FFFFFF"/>
+        </w:rPr>
+        <w:t> func </w:t>
+      </w:r>
+      <w:r>
+        <w:rPr>
+          <w:rStyle w:val="comment"/>
+          <w:rFonts w:ascii="Consolas" w:hAnsi="Consolas" w:hint="eastAsia"/>
+          <w:color w:val="008200"/>
+          <w:sz w:val="18"/>
+          <w:szCs w:val="18"/>
+          <w:bdr w:val="none" w:sz="0" w:space="0" w:color="auto" w:frame="1"/>
+          <w:shd w:val="clear" w:color="auto" w:fill="FFFFFF"/>
+        </w:rPr>
+        <w:t>的函数指针</w:t>
       </w:r>
     </w:p>
     <w:p>
@@ -30116,7 +30334,6 @@
           <w:szCs w:val="18"/>
           <w:bdr w:val="none" w:sz="0" w:space="0" w:color="auto" w:frame="1"/>
         </w:rPr>
-        <w:lastRenderedPageBreak/>
         <w:t>const</w:t>
       </w:r>
       <w:r>
@@ -31569,6 +31786,7 @@
         <w:rPr>
           <w:b/>
         </w:rPr>
+        <w:lastRenderedPageBreak/>
         <w:tab/>
       </w:r>
       <w:r>
@@ -31698,7 +31916,6 @@
           <w:szCs w:val="18"/>
           <w:bdr w:val="none" w:sz="0" w:space="0" w:color="auto" w:frame="1"/>
         </w:rPr>
-        <w:lastRenderedPageBreak/>
         <w:t>#define SALES_DATA_H</w:t>
       </w:r>
       <w:r>

</xml_diff>